<commit_message>
Ajustes pagina de resultados
</commit_message>
<xml_diff>
--- a/Diseño/Aclaraciones Mockup.docx
+++ b/Diseño/Aclaraciones Mockup.docx
@@ -29,29 +29,16 @@
     </w:p>
     <w:p>
       <w:pPr>
+        <w:pStyle w:val="ListParagraph"/>
         <w:spacing w:line="276" w:lineRule="auto"/>
-        <w:ind w:left="360"/>
         <w:jc w:val="both"/>
         <w:rPr>
           <w:rFonts w:ascii="Times New Roman" w:hAnsi="Times New Roman" w:cs="Times New Roman"/>
-          <w:i/>
-          <w:iCs/>
-          <w:sz w:val="24"/>
-          <w:szCs w:val="24"/>
-          <w:lang w:val="es-ES"/>
-        </w:rPr>
-      </w:pPr>
-      <w:r>
-        <w:rPr>
-          <w:rFonts w:ascii="Times New Roman" w:hAnsi="Times New Roman" w:cs="Times New Roman"/>
-          <w:i/>
-          <w:iCs/>
-          <w:sz w:val="24"/>
-          <w:szCs w:val="24"/>
-          <w:lang w:val="es-ES"/>
-        </w:rPr>
-        <w:t>Conceptos Planteados:</w:t>
-      </w:r>
+          <w:sz w:val="24"/>
+          <w:szCs w:val="24"/>
+          <w:lang w:val="es-ES"/>
+        </w:rPr>
+      </w:pPr>
     </w:p>
     <w:p>
       <w:pPr>
@@ -135,6 +122,7 @@
         </w:rPr>
         <w:t xml:space="preserve"> hacer </w:t>
       </w:r>
+      <w:proofErr w:type="spellStart"/>
       <w:r>
         <w:rPr>
           <w:rFonts w:ascii="Times New Roman" w:hAnsi="Times New Roman" w:cs="Times New Roman"/>
@@ -153,6 +141,7 @@
         </w:rPr>
         <w:t>k</w:t>
       </w:r>
+      <w:proofErr w:type="spellEnd"/>
       <w:r>
         <w:rPr>
           <w:rFonts w:ascii="Times New Roman" w:hAnsi="Times New Roman" w:cs="Times New Roman"/>
@@ -224,7 +213,36 @@
           <w:szCs w:val="24"/>
           <w:lang w:val="es-ES"/>
         </w:rPr>
-        <w:t>El menú de filtros de la página del dispositivo mueve todos los elementos a la derecha al extender el desplegable, estilo menú de Youtube.</w:t>
+        <w:t xml:space="preserve">El menú de filtros de la página del dispositivo mueve todos los elementos a la derecha al extender el desplegable, estilo menú de </w:t>
+      </w:r>
+      <w:proofErr w:type="spellStart"/>
+      <w:r>
+        <w:rPr>
+          <w:rFonts w:ascii="Times New Roman" w:hAnsi="Times New Roman" w:cs="Times New Roman"/>
+          <w:sz w:val="24"/>
+          <w:szCs w:val="24"/>
+          <w:lang w:val="es-ES"/>
+        </w:rPr>
+        <w:t>Youtube</w:t>
+      </w:r>
+      <w:proofErr w:type="spellEnd"/>
+      <w:r>
+        <w:rPr>
+          <w:rFonts w:ascii="Times New Roman" w:hAnsi="Times New Roman" w:cs="Times New Roman"/>
+          <w:sz w:val="24"/>
+          <w:szCs w:val="24"/>
+          <w:lang w:val="es-ES"/>
+        </w:rPr>
+        <w:t>.</w:t>
+      </w:r>
+      <w:r>
+        <w:rPr>
+          <w:rFonts w:ascii="Times New Roman" w:hAnsi="Times New Roman" w:cs="Times New Roman"/>
+          <w:sz w:val="24"/>
+          <w:szCs w:val="24"/>
+          <w:lang w:val="es-ES"/>
+        </w:rPr>
+        <w:t xml:space="preserve"> Por defecto estará plegado.</w:t>
       </w:r>
     </w:p>
     <w:p>
@@ -261,7 +279,7 @@
           <w:szCs w:val="24"/>
           <w:lang w:val="es-ES"/>
         </w:rPr>
-        <w:t>Revisar si mostrar los gráficos de todos los topics del dispositivo tras filtrar o seleccionar manualmente que gráficos se quieren ver.</w:t>
+        <w:t>En la página del dispositivo se podrá seleccionar con un desplegable una gráfica a mostrar entre las disponibles. Por defecto estará seleccionada la primera.</w:t>
       </w:r>
     </w:p>
     <w:p>
@@ -298,36 +316,9 @@
           <w:szCs w:val="24"/>
           <w:lang w:val="es-ES"/>
         </w:rPr>
-        <w:t xml:space="preserve">El panel con los mensajes clasificados por topic podrá tendrá scrolling vertical. </w:t>
+        <w:t xml:space="preserve">El panel con los mensajes clasificados por </w:t>
       </w:r>
-    </w:p>
-    <w:p>
-      <w:pPr>
-        <w:pStyle w:val="ListParagraph"/>
-        <w:rPr>
-          <w:rFonts w:ascii="Times New Roman" w:hAnsi="Times New Roman" w:cs="Times New Roman"/>
-          <w:sz w:val="24"/>
-          <w:szCs w:val="24"/>
-          <w:lang w:val="es-ES"/>
-        </w:rPr>
-      </w:pPr>
-    </w:p>
-    <w:p>
-      <w:pPr>
-        <w:pStyle w:val="ListParagraph"/>
-        <w:numPr>
-          <w:ilvl w:val="0"/>
-          <w:numId w:val="4"/>
-        </w:numPr>
-        <w:spacing w:line="276" w:lineRule="auto"/>
-        <w:jc w:val="both"/>
-        <w:rPr>
-          <w:rFonts w:ascii="Times New Roman" w:hAnsi="Times New Roman" w:cs="Times New Roman"/>
-          <w:sz w:val="24"/>
-          <w:szCs w:val="24"/>
-          <w:lang w:val="es-ES"/>
-        </w:rPr>
-      </w:pPr>
+      <w:proofErr w:type="spellStart"/>
       <w:r>
         <w:rPr>
           <w:rFonts w:ascii="Times New Roman" w:hAnsi="Times New Roman" w:cs="Times New Roman"/>
@@ -335,21 +326,27 @@
           <w:szCs w:val="24"/>
           <w:lang w:val="es-ES"/>
         </w:rPr>
-        <w:t>Tanto los filtros como la información mostrada pueden ser modificada y aumentada.</w:t>
+        <w:t>topic</w:t>
       </w:r>
-    </w:p>
-    <w:p>
-      <w:pPr>
-        <w:spacing w:line="276" w:lineRule="auto"/>
-        <w:ind w:left="360" w:firstLine="348"/>
-        <w:jc w:val="both"/>
-        <w:rPr>
-          <w:rFonts w:ascii="Times New Roman" w:hAnsi="Times New Roman" w:cs="Times New Roman"/>
-          <w:sz w:val="24"/>
-          <w:szCs w:val="24"/>
-          <w:lang w:val="es-ES"/>
-        </w:rPr>
-      </w:pPr>
+      <w:proofErr w:type="spellEnd"/>
+      <w:r>
+        <w:rPr>
+          <w:rFonts w:ascii="Times New Roman" w:hAnsi="Times New Roman" w:cs="Times New Roman"/>
+          <w:sz w:val="24"/>
+          <w:szCs w:val="24"/>
+          <w:lang w:val="es-ES"/>
+        </w:rPr>
+        <w:t xml:space="preserve"> podrá</w:t>
+      </w:r>
+      <w:r>
+        <w:rPr>
+          <w:rFonts w:ascii="Times New Roman" w:hAnsi="Times New Roman" w:cs="Times New Roman"/>
+          <w:sz w:val="24"/>
+          <w:szCs w:val="24"/>
+          <w:lang w:val="es-ES"/>
+        </w:rPr>
+        <w:t xml:space="preserve"> ser clicado para mostrar sus mensajes, y cada mensaje para mostrar la información con un formato estilo JSON.</w:t>
+      </w:r>
       <w:r>
         <w:rPr>
           <w:rFonts w:ascii="Times New Roman" w:hAnsi="Times New Roman" w:cs="Times New Roman"/>

</xml_diff>